<commit_message>
css changes and cleaned up index
</commit_message>
<xml_diff>
--- a/resources/resources for portfolio.docx
+++ b/resources/resources for portfolio.docx
@@ -433,6 +433,21 @@
       </w:r>
     </w:p>
     <w:p/>
+    <w:p>
+      <w:r>
+        <w:t>Biography</w:t>
+      </w:r>
+    </w:p>
+    <w:p>
+      <w:hyperlink r:id="rId9" w:history="1">
+        <w:r>
+          <w:rPr>
+            <w:rStyle w:val="Hyperlink"/>
+          </w:rPr>
+          <w:t>https://blog.hubspot.com/marketing/professional-bio-examples#short</w:t>
+        </w:r>
+      </w:hyperlink>
+    </w:p>
     <w:p/>
     <w:sectPr>
       <w:pgSz w:w="12240" w:h="15840"/>

</xml_diff>